<commit_message>
Exam excerpts now has table of contents
</commit_message>
<xml_diff>
--- a/Exam Excerpts.docx
+++ b/Exam Excerpts.docx
@@ -41,190 +41,1286 @@
         <w:t>Index</w:t>
       </w:r>
     </w:p>
-    <w:p>
-      <w:pPr>
-        <w:jc w:val="center"/>
-      </w:pPr>
-      <w:r>
-        <w:t>Keeping implementation details of classes private</w:t>
-      </w:r>
-    </w:p>
-    <w:p>
-      <w:pPr>
-        <w:jc w:val="center"/>
-      </w:pPr>
-      <w:r>
-        <w:t>Repeated code (Risk and Resolution)</w:t>
-      </w:r>
-    </w:p>
-    <w:p>
-      <w:pPr>
-        <w:jc w:val="center"/>
-      </w:pPr>
-      <w:proofErr w:type="spellStart"/>
-      <w:r>
-        <w:t>JavaDocs</w:t>
-      </w:r>
-      <w:proofErr w:type="spellEnd"/>
-      <w:r>
-        <w:t xml:space="preserve"> for private attributes</w:t>
-      </w:r>
-    </w:p>
-    <w:p>
-      <w:pPr>
-        <w:jc w:val="center"/>
-      </w:pPr>
-      <w:r>
-        <w:t>Declared</w:t>
-      </w:r>
-      <w:r>
-        <w:t xml:space="preserve"> Exceptions vs </w:t>
-      </w:r>
-      <w:r>
-        <w:t xml:space="preserve">Undeclared </w:t>
-      </w:r>
-      <w:r>
-        <w:t>Exceptions</w:t>
-      </w:r>
-    </w:p>
-    <w:p>
-      <w:pPr>
-        <w:jc w:val="center"/>
-      </w:pPr>
-      <w:r>
-        <w:t>Writing Executable Preconditions</w:t>
-      </w:r>
-    </w:p>
-    <w:p>
-      <w:pPr>
-        <w:jc w:val="center"/>
-      </w:pPr>
-      <w:r>
-        <w:t>Why not to cope with violated preconditions</w:t>
-      </w:r>
-    </w:p>
-    <w:p>
-      <w:pPr>
-        <w:jc w:val="center"/>
-      </w:pPr>
-      <w:r>
-        <w:t>Access control for methods used in preconditions</w:t>
-      </w:r>
-    </w:p>
-    <w:p>
-      <w:pPr>
-        <w:jc w:val="center"/>
-      </w:pPr>
-      <w:r>
-        <w:t>Benefits of Writing Preconditions before Implementation</w:t>
-      </w:r>
-    </w:p>
-    <w:p>
-      <w:pPr>
-        <w:jc w:val="center"/>
-      </w:pPr>
-      <w:r>
-        <w:t xml:space="preserve">Benefits of </w:t>
-      </w:r>
-      <w:r>
-        <w:t xml:space="preserve">Writing </w:t>
-      </w:r>
-      <w:r>
-        <w:t>Postconditions</w:t>
-      </w:r>
-      <w:r>
-        <w:t xml:space="preserve"> before Implementation</w:t>
-      </w:r>
-    </w:p>
-    <w:p>
-      <w:pPr>
-        <w:jc w:val="center"/>
-      </w:pPr>
-      <w:r>
-        <w:t>Command-Query Separation, Relation to Design by Contract</w:t>
-      </w:r>
-    </w:p>
-    <w:p>
-      <w:pPr>
-        <w:jc w:val="center"/>
-      </w:pPr>
-      <w:proofErr w:type="spellStart"/>
-      <w:r>
-        <w:t>Liskov</w:t>
-      </w:r>
-      <w:proofErr w:type="spellEnd"/>
-      <w:r>
-        <w:t xml:space="preserve"> Substitution Principle and Pre/Post Conditions</w:t>
-      </w:r>
-    </w:p>
-    <w:p>
-      <w:pPr>
-        <w:jc w:val="center"/>
-      </w:pPr>
-      <w:r>
-        <w:t>Interface in Java</w:t>
-      </w:r>
-    </w:p>
-    <w:p>
-      <w:pPr>
-        <w:jc w:val="center"/>
-      </w:pPr>
-      <w:r>
-        <w:t>Abstract Class in Java</w:t>
-      </w:r>
-    </w:p>
-    <w:p>
-      <w:pPr>
-        <w:jc w:val="center"/>
-      </w:pPr>
-      <w:r>
-        <w:t>Interfaces vs Abstract Classes</w:t>
-      </w:r>
-    </w:p>
-    <w:p>
-      <w:pPr>
-        <w:jc w:val="center"/>
-      </w:pPr>
-      <w:r>
-        <w:t>Why Reduce Dependencies</w:t>
-      </w:r>
-    </w:p>
-    <w:p>
-      <w:pPr>
-        <w:jc w:val="center"/>
-      </w:pPr>
-      <w:r>
-        <w:t>Encapsulation and Access Modifiers to control dependencies</w:t>
-      </w:r>
-    </w:p>
-    <w:p>
-      <w:pPr>
-        <w:jc w:val="center"/>
-      </w:pPr>
-      <w:r>
-        <w:t>What is good abstraction? Abstraction vs Abstract Classes</w:t>
-      </w:r>
-    </w:p>
-    <w:p/>
-    <w:p>
-      <w:pPr>
-        <w:jc w:val="center"/>
-      </w:pPr>
-    </w:p>
-    <w:p>
-      <w:pPr>
-        <w:rPr>
-          <w:b/>
-          <w:bCs/>
-        </w:rPr>
-      </w:pPr>
-      <w:r>
-        <w:rPr>
-          <w:b/>
-          <w:bCs/>
-        </w:rPr>
-        <w:t>Keeping implementation details of classes private</w:t>
-      </w:r>
+    <w:sdt>
+      <w:sdtPr>
+        <w:id w:val="1085886707"/>
+        <w:docPartObj>
+          <w:docPartGallery w:val="Table of Contents"/>
+          <w:docPartUnique/>
+        </w:docPartObj>
+      </w:sdtPr>
+      <w:sdtEndPr>
+        <w:rPr>
+          <w:noProof/>
+          <w:lang w:val="en-AU"/>
+        </w:rPr>
+      </w:sdtEndPr>
+      <w:sdtContent>
+        <w:p>
+          <w:pPr>
+            <w:pStyle w:val="TOCHeading"/>
+          </w:pPr>
+          <w:r>
+            <w:t>Contents</w:t>
+          </w:r>
+        </w:p>
+        <w:p>
+          <w:pPr>
+            <w:pStyle w:val="TOC1"/>
+            <w:tabs>
+              <w:tab w:val="right" w:leader="dot" w:pos="9016"/>
+            </w:tabs>
+            <w:rPr>
+              <w:noProof/>
+            </w:rPr>
+          </w:pPr>
+          <w:r>
+            <w:fldChar w:fldCharType="begin"/>
+          </w:r>
+          <w:r>
+            <w:instrText xml:space="preserve"> TOC \o "1-3" \h \z \u </w:instrText>
+          </w:r>
+          <w:r>
+            <w:fldChar w:fldCharType="separate"/>
+          </w:r>
+          <w:hyperlink w:anchor="_Toc10908367" w:history="1">
+            <w:r>
+              <w:rPr>
+                <w:rStyle w:val="Hyperlink"/>
+                <w:noProof/>
+              </w:rPr>
+              <w:t>Keeping implementation details of classes private</w:t>
+            </w:r>
+            <w:r>
+              <w:rPr>
+                <w:noProof/>
+                <w:webHidden/>
+              </w:rPr>
+              <w:tab/>
+            </w:r>
+            <w:r>
+              <w:rPr>
+                <w:noProof/>
+                <w:webHidden/>
+              </w:rPr>
+              <w:fldChar w:fldCharType="begin"/>
+            </w:r>
+            <w:r>
+              <w:rPr>
+                <w:noProof/>
+                <w:webHidden/>
+              </w:rPr>
+              <w:instrText xml:space="preserve"> PAGEREF _Toc10908367 \h </w:instrText>
+            </w:r>
+            <w:r>
+              <w:rPr>
+                <w:noProof/>
+                <w:webHidden/>
+              </w:rPr>
+            </w:r>
+            <w:r>
+              <w:rPr>
+                <w:noProof/>
+                <w:webHidden/>
+              </w:rPr>
+              <w:fldChar w:fldCharType="separate"/>
+            </w:r>
+            <w:r>
+              <w:rPr>
+                <w:noProof/>
+                <w:webHidden/>
+              </w:rPr>
+              <w:t>1</w:t>
+            </w:r>
+            <w:r>
+              <w:rPr>
+                <w:noProof/>
+                <w:webHidden/>
+              </w:rPr>
+              <w:fldChar w:fldCharType="end"/>
+            </w:r>
+          </w:hyperlink>
+        </w:p>
+        <w:p>
+          <w:pPr>
+            <w:pStyle w:val="TOC1"/>
+            <w:tabs>
+              <w:tab w:val="right" w:leader="dot" w:pos="9016"/>
+            </w:tabs>
+            <w:rPr>
+              <w:noProof/>
+            </w:rPr>
+          </w:pPr>
+          <w:hyperlink w:anchor="_Toc10908368" w:history="1">
+            <w:r>
+              <w:rPr>
+                <w:rStyle w:val="Hyperlink"/>
+                <w:noProof/>
+              </w:rPr>
+              <w:t>Risks of repeated code</w:t>
+            </w:r>
+            <w:r>
+              <w:rPr>
+                <w:noProof/>
+                <w:webHidden/>
+              </w:rPr>
+              <w:tab/>
+            </w:r>
+            <w:r>
+              <w:rPr>
+                <w:noProof/>
+                <w:webHidden/>
+              </w:rPr>
+              <w:fldChar w:fldCharType="begin"/>
+            </w:r>
+            <w:r>
+              <w:rPr>
+                <w:noProof/>
+                <w:webHidden/>
+              </w:rPr>
+              <w:instrText xml:space="preserve"> PAGEREF _Toc10908368 \h </w:instrText>
+            </w:r>
+            <w:r>
+              <w:rPr>
+                <w:noProof/>
+                <w:webHidden/>
+              </w:rPr>
+            </w:r>
+            <w:r>
+              <w:rPr>
+                <w:noProof/>
+                <w:webHidden/>
+              </w:rPr>
+              <w:fldChar w:fldCharType="separate"/>
+            </w:r>
+            <w:r>
+              <w:rPr>
+                <w:noProof/>
+                <w:webHidden/>
+              </w:rPr>
+              <w:t>1</w:t>
+            </w:r>
+            <w:r>
+              <w:rPr>
+                <w:noProof/>
+                <w:webHidden/>
+              </w:rPr>
+              <w:fldChar w:fldCharType="end"/>
+            </w:r>
+          </w:hyperlink>
+        </w:p>
+        <w:p>
+          <w:pPr>
+            <w:pStyle w:val="TOC1"/>
+            <w:tabs>
+              <w:tab w:val="right" w:leader="dot" w:pos="9016"/>
+            </w:tabs>
+            <w:rPr>
+              <w:noProof/>
+            </w:rPr>
+          </w:pPr>
+          <w:hyperlink w:anchor="_Toc10908369" w:history="1">
+            <w:r>
+              <w:rPr>
+                <w:rStyle w:val="Hyperlink"/>
+                <w:noProof/>
+              </w:rPr>
+              <w:t>Fixing repeated code</w:t>
+            </w:r>
+            <w:r>
+              <w:rPr>
+                <w:noProof/>
+                <w:webHidden/>
+              </w:rPr>
+              <w:tab/>
+            </w:r>
+            <w:r>
+              <w:rPr>
+                <w:noProof/>
+                <w:webHidden/>
+              </w:rPr>
+              <w:fldChar w:fldCharType="begin"/>
+            </w:r>
+            <w:r>
+              <w:rPr>
+                <w:noProof/>
+                <w:webHidden/>
+              </w:rPr>
+              <w:instrText xml:space="preserve"> PAGEREF _Toc10908369 \h </w:instrText>
+            </w:r>
+            <w:r>
+              <w:rPr>
+                <w:noProof/>
+                <w:webHidden/>
+              </w:rPr>
+            </w:r>
+            <w:r>
+              <w:rPr>
+                <w:noProof/>
+                <w:webHidden/>
+              </w:rPr>
+              <w:fldChar w:fldCharType="separate"/>
+            </w:r>
+            <w:r>
+              <w:rPr>
+                <w:noProof/>
+                <w:webHidden/>
+              </w:rPr>
+              <w:t>2</w:t>
+            </w:r>
+            <w:r>
+              <w:rPr>
+                <w:noProof/>
+                <w:webHidden/>
+              </w:rPr>
+              <w:fldChar w:fldCharType="end"/>
+            </w:r>
+          </w:hyperlink>
+        </w:p>
+        <w:p>
+          <w:pPr>
+            <w:pStyle w:val="TOC1"/>
+            <w:tabs>
+              <w:tab w:val="right" w:leader="dot" w:pos="9016"/>
+            </w:tabs>
+            <w:rPr>
+              <w:noProof/>
+            </w:rPr>
+          </w:pPr>
+          <w:hyperlink w:anchor="_Toc10908370" w:history="1">
+            <w:r>
+              <w:rPr>
+                <w:rStyle w:val="Hyperlink"/>
+                <w:noProof/>
+              </w:rPr>
+              <w:t>JavaDocs for private attributes</w:t>
+            </w:r>
+            <w:r>
+              <w:rPr>
+                <w:noProof/>
+                <w:webHidden/>
+              </w:rPr>
+              <w:tab/>
+            </w:r>
+            <w:r>
+              <w:rPr>
+                <w:noProof/>
+                <w:webHidden/>
+              </w:rPr>
+              <w:fldChar w:fldCharType="begin"/>
+            </w:r>
+            <w:r>
+              <w:rPr>
+                <w:noProof/>
+                <w:webHidden/>
+              </w:rPr>
+              <w:instrText xml:space="preserve"> PAGEREF _Toc10908370 \h </w:instrText>
+            </w:r>
+            <w:r>
+              <w:rPr>
+                <w:noProof/>
+                <w:webHidden/>
+              </w:rPr>
+            </w:r>
+            <w:r>
+              <w:rPr>
+                <w:noProof/>
+                <w:webHidden/>
+              </w:rPr>
+              <w:fldChar w:fldCharType="separate"/>
+            </w:r>
+            <w:r>
+              <w:rPr>
+                <w:noProof/>
+                <w:webHidden/>
+              </w:rPr>
+              <w:t>2</w:t>
+            </w:r>
+            <w:r>
+              <w:rPr>
+                <w:noProof/>
+                <w:webHidden/>
+              </w:rPr>
+              <w:fldChar w:fldCharType="end"/>
+            </w:r>
+          </w:hyperlink>
+        </w:p>
+        <w:p>
+          <w:pPr>
+            <w:pStyle w:val="TOC1"/>
+            <w:tabs>
+              <w:tab w:val="right" w:leader="dot" w:pos="9016"/>
+            </w:tabs>
+            <w:rPr>
+              <w:noProof/>
+            </w:rPr>
+          </w:pPr>
+          <w:hyperlink w:anchor="_Toc10908371" w:history="1">
+            <w:r>
+              <w:rPr>
+                <w:rStyle w:val="Hyperlink"/>
+                <w:noProof/>
+              </w:rPr>
+              <w:t>Declared Exceptions vs Undeclared Exceptions</w:t>
+            </w:r>
+            <w:r>
+              <w:rPr>
+                <w:noProof/>
+                <w:webHidden/>
+              </w:rPr>
+              <w:tab/>
+            </w:r>
+            <w:r>
+              <w:rPr>
+                <w:noProof/>
+                <w:webHidden/>
+              </w:rPr>
+              <w:fldChar w:fldCharType="begin"/>
+            </w:r>
+            <w:r>
+              <w:rPr>
+                <w:noProof/>
+                <w:webHidden/>
+              </w:rPr>
+              <w:instrText xml:space="preserve"> PAGEREF _Toc10908371 \h </w:instrText>
+            </w:r>
+            <w:r>
+              <w:rPr>
+                <w:noProof/>
+                <w:webHidden/>
+              </w:rPr>
+            </w:r>
+            <w:r>
+              <w:rPr>
+                <w:noProof/>
+                <w:webHidden/>
+              </w:rPr>
+              <w:fldChar w:fldCharType="separate"/>
+            </w:r>
+            <w:r>
+              <w:rPr>
+                <w:noProof/>
+                <w:webHidden/>
+              </w:rPr>
+              <w:t>2</w:t>
+            </w:r>
+            <w:r>
+              <w:rPr>
+                <w:noProof/>
+                <w:webHidden/>
+              </w:rPr>
+              <w:fldChar w:fldCharType="end"/>
+            </w:r>
+          </w:hyperlink>
+        </w:p>
+        <w:p>
+          <w:pPr>
+            <w:pStyle w:val="TOC1"/>
+            <w:tabs>
+              <w:tab w:val="right" w:leader="dot" w:pos="9016"/>
+            </w:tabs>
+            <w:rPr>
+              <w:noProof/>
+            </w:rPr>
+          </w:pPr>
+          <w:hyperlink w:anchor="_Toc10908372" w:history="1">
+            <w:r>
+              <w:rPr>
+                <w:rStyle w:val="Hyperlink"/>
+                <w:noProof/>
+              </w:rPr>
+              <w:t>Writing Executable Preconditions</w:t>
+            </w:r>
+            <w:r>
+              <w:rPr>
+                <w:noProof/>
+                <w:webHidden/>
+              </w:rPr>
+              <w:tab/>
+            </w:r>
+            <w:r>
+              <w:rPr>
+                <w:noProof/>
+                <w:webHidden/>
+              </w:rPr>
+              <w:fldChar w:fldCharType="begin"/>
+            </w:r>
+            <w:r>
+              <w:rPr>
+                <w:noProof/>
+                <w:webHidden/>
+              </w:rPr>
+              <w:instrText xml:space="preserve"> PAGEREF _Toc10908372 \h </w:instrText>
+            </w:r>
+            <w:r>
+              <w:rPr>
+                <w:noProof/>
+                <w:webHidden/>
+              </w:rPr>
+            </w:r>
+            <w:r>
+              <w:rPr>
+                <w:noProof/>
+                <w:webHidden/>
+              </w:rPr>
+              <w:fldChar w:fldCharType="separate"/>
+            </w:r>
+            <w:r>
+              <w:rPr>
+                <w:noProof/>
+                <w:webHidden/>
+              </w:rPr>
+              <w:t>3</w:t>
+            </w:r>
+            <w:r>
+              <w:rPr>
+                <w:noProof/>
+                <w:webHidden/>
+              </w:rPr>
+              <w:fldChar w:fldCharType="end"/>
+            </w:r>
+          </w:hyperlink>
+        </w:p>
+        <w:p>
+          <w:pPr>
+            <w:pStyle w:val="TOC1"/>
+            <w:tabs>
+              <w:tab w:val="right" w:leader="dot" w:pos="9016"/>
+            </w:tabs>
+            <w:rPr>
+              <w:noProof/>
+            </w:rPr>
+          </w:pPr>
+          <w:hyperlink w:anchor="_Toc10908373" w:history="1">
+            <w:r>
+              <w:rPr>
+                <w:rStyle w:val="Hyperlink"/>
+                <w:noProof/>
+              </w:rPr>
+              <w:t>Why not to cope with violated preconditions</w:t>
+            </w:r>
+            <w:r>
+              <w:rPr>
+                <w:noProof/>
+                <w:webHidden/>
+              </w:rPr>
+              <w:tab/>
+            </w:r>
+            <w:r>
+              <w:rPr>
+                <w:noProof/>
+                <w:webHidden/>
+              </w:rPr>
+              <w:fldChar w:fldCharType="begin"/>
+            </w:r>
+            <w:r>
+              <w:rPr>
+                <w:noProof/>
+                <w:webHidden/>
+              </w:rPr>
+              <w:instrText xml:space="preserve"> PAGEREF _Toc10908373 \h </w:instrText>
+            </w:r>
+            <w:r>
+              <w:rPr>
+                <w:noProof/>
+                <w:webHidden/>
+              </w:rPr>
+            </w:r>
+            <w:r>
+              <w:rPr>
+                <w:noProof/>
+                <w:webHidden/>
+              </w:rPr>
+              <w:fldChar w:fldCharType="separate"/>
+            </w:r>
+            <w:r>
+              <w:rPr>
+                <w:noProof/>
+                <w:webHidden/>
+              </w:rPr>
+              <w:t>3</w:t>
+            </w:r>
+            <w:r>
+              <w:rPr>
+                <w:noProof/>
+                <w:webHidden/>
+              </w:rPr>
+              <w:fldChar w:fldCharType="end"/>
+            </w:r>
+          </w:hyperlink>
+        </w:p>
+        <w:p>
+          <w:pPr>
+            <w:pStyle w:val="TOC1"/>
+            <w:tabs>
+              <w:tab w:val="right" w:leader="dot" w:pos="9016"/>
+            </w:tabs>
+            <w:rPr>
+              <w:noProof/>
+            </w:rPr>
+          </w:pPr>
+          <w:hyperlink w:anchor="_Toc10908374" w:history="1">
+            <w:r>
+              <w:rPr>
+                <w:rStyle w:val="Hyperlink"/>
+                <w:noProof/>
+              </w:rPr>
+              <w:t>Access control for methods in preconditions</w:t>
+            </w:r>
+            <w:r>
+              <w:rPr>
+                <w:noProof/>
+                <w:webHidden/>
+              </w:rPr>
+              <w:tab/>
+            </w:r>
+            <w:r>
+              <w:rPr>
+                <w:noProof/>
+                <w:webHidden/>
+              </w:rPr>
+              <w:fldChar w:fldCharType="begin"/>
+            </w:r>
+            <w:r>
+              <w:rPr>
+                <w:noProof/>
+                <w:webHidden/>
+              </w:rPr>
+              <w:instrText xml:space="preserve"> PAGEREF _Toc10908374 \h </w:instrText>
+            </w:r>
+            <w:r>
+              <w:rPr>
+                <w:noProof/>
+                <w:webHidden/>
+              </w:rPr>
+            </w:r>
+            <w:r>
+              <w:rPr>
+                <w:noProof/>
+                <w:webHidden/>
+              </w:rPr>
+              <w:fldChar w:fldCharType="separate"/>
+            </w:r>
+            <w:r>
+              <w:rPr>
+                <w:noProof/>
+                <w:webHidden/>
+              </w:rPr>
+              <w:t>3</w:t>
+            </w:r>
+            <w:r>
+              <w:rPr>
+                <w:noProof/>
+                <w:webHidden/>
+              </w:rPr>
+              <w:fldChar w:fldCharType="end"/>
+            </w:r>
+          </w:hyperlink>
+        </w:p>
+        <w:p>
+          <w:pPr>
+            <w:pStyle w:val="TOC1"/>
+            <w:tabs>
+              <w:tab w:val="right" w:leader="dot" w:pos="9016"/>
+            </w:tabs>
+            <w:rPr>
+              <w:noProof/>
+            </w:rPr>
+          </w:pPr>
+          <w:hyperlink w:anchor="_Toc10908375" w:history="1">
+            <w:r>
+              <w:rPr>
+                <w:rStyle w:val="Hyperlink"/>
+                <w:noProof/>
+              </w:rPr>
+              <w:t>Benefits of Writing Preconditions before Implementation</w:t>
+            </w:r>
+            <w:r>
+              <w:rPr>
+                <w:noProof/>
+                <w:webHidden/>
+              </w:rPr>
+              <w:tab/>
+            </w:r>
+            <w:r>
+              <w:rPr>
+                <w:noProof/>
+                <w:webHidden/>
+              </w:rPr>
+              <w:fldChar w:fldCharType="begin"/>
+            </w:r>
+            <w:r>
+              <w:rPr>
+                <w:noProof/>
+                <w:webHidden/>
+              </w:rPr>
+              <w:instrText xml:space="preserve"> PAGEREF _Toc10908375 \h </w:instrText>
+            </w:r>
+            <w:r>
+              <w:rPr>
+                <w:noProof/>
+                <w:webHidden/>
+              </w:rPr>
+            </w:r>
+            <w:r>
+              <w:rPr>
+                <w:noProof/>
+                <w:webHidden/>
+              </w:rPr>
+              <w:fldChar w:fldCharType="separate"/>
+            </w:r>
+            <w:r>
+              <w:rPr>
+                <w:noProof/>
+                <w:webHidden/>
+              </w:rPr>
+              <w:t>3</w:t>
+            </w:r>
+            <w:r>
+              <w:rPr>
+                <w:noProof/>
+                <w:webHidden/>
+              </w:rPr>
+              <w:fldChar w:fldCharType="end"/>
+            </w:r>
+          </w:hyperlink>
+        </w:p>
+        <w:p>
+          <w:pPr>
+            <w:pStyle w:val="TOC1"/>
+            <w:tabs>
+              <w:tab w:val="right" w:leader="dot" w:pos="9016"/>
+            </w:tabs>
+            <w:rPr>
+              <w:noProof/>
+            </w:rPr>
+          </w:pPr>
+          <w:hyperlink w:anchor="_Toc10908376" w:history="1">
+            <w:r>
+              <w:rPr>
+                <w:rStyle w:val="Hyperlink"/>
+                <w:noProof/>
+              </w:rPr>
+              <w:t>Benefits of Writing Postconditions Before Implementation</w:t>
+            </w:r>
+            <w:r>
+              <w:rPr>
+                <w:noProof/>
+                <w:webHidden/>
+              </w:rPr>
+              <w:tab/>
+            </w:r>
+            <w:r>
+              <w:rPr>
+                <w:noProof/>
+                <w:webHidden/>
+              </w:rPr>
+              <w:fldChar w:fldCharType="begin"/>
+            </w:r>
+            <w:r>
+              <w:rPr>
+                <w:noProof/>
+                <w:webHidden/>
+              </w:rPr>
+              <w:instrText xml:space="preserve"> PAGEREF _Toc10908376 \h </w:instrText>
+            </w:r>
+            <w:r>
+              <w:rPr>
+                <w:noProof/>
+                <w:webHidden/>
+              </w:rPr>
+            </w:r>
+            <w:r>
+              <w:rPr>
+                <w:noProof/>
+                <w:webHidden/>
+              </w:rPr>
+              <w:fldChar w:fldCharType="separate"/>
+            </w:r>
+            <w:r>
+              <w:rPr>
+                <w:noProof/>
+                <w:webHidden/>
+              </w:rPr>
+              <w:t>3</w:t>
+            </w:r>
+            <w:r>
+              <w:rPr>
+                <w:noProof/>
+                <w:webHidden/>
+              </w:rPr>
+              <w:fldChar w:fldCharType="end"/>
+            </w:r>
+          </w:hyperlink>
+        </w:p>
+        <w:p>
+          <w:pPr>
+            <w:pStyle w:val="TOC1"/>
+            <w:tabs>
+              <w:tab w:val="right" w:leader="dot" w:pos="9016"/>
+            </w:tabs>
+            <w:rPr>
+              <w:noProof/>
+            </w:rPr>
+          </w:pPr>
+          <w:hyperlink w:anchor="_Toc10908377" w:history="1">
+            <w:r>
+              <w:rPr>
+                <w:rStyle w:val="Hyperlink"/>
+                <w:noProof/>
+              </w:rPr>
+              <w:t>Command-Query Separation, Relation to Design by Contract</w:t>
+            </w:r>
+            <w:r>
+              <w:rPr>
+                <w:noProof/>
+                <w:webHidden/>
+              </w:rPr>
+              <w:tab/>
+            </w:r>
+            <w:r>
+              <w:rPr>
+                <w:noProof/>
+                <w:webHidden/>
+              </w:rPr>
+              <w:fldChar w:fldCharType="begin"/>
+            </w:r>
+            <w:r>
+              <w:rPr>
+                <w:noProof/>
+                <w:webHidden/>
+              </w:rPr>
+              <w:instrText xml:space="preserve"> PAGEREF _Toc10908377 \h </w:instrText>
+            </w:r>
+            <w:r>
+              <w:rPr>
+                <w:noProof/>
+                <w:webHidden/>
+              </w:rPr>
+            </w:r>
+            <w:r>
+              <w:rPr>
+                <w:noProof/>
+                <w:webHidden/>
+              </w:rPr>
+              <w:fldChar w:fldCharType="separate"/>
+            </w:r>
+            <w:r>
+              <w:rPr>
+                <w:noProof/>
+                <w:webHidden/>
+              </w:rPr>
+              <w:t>3</w:t>
+            </w:r>
+            <w:r>
+              <w:rPr>
+                <w:noProof/>
+                <w:webHidden/>
+              </w:rPr>
+              <w:fldChar w:fldCharType="end"/>
+            </w:r>
+          </w:hyperlink>
+        </w:p>
+        <w:p>
+          <w:pPr>
+            <w:pStyle w:val="TOC1"/>
+            <w:tabs>
+              <w:tab w:val="right" w:leader="dot" w:pos="9016"/>
+            </w:tabs>
+            <w:rPr>
+              <w:noProof/>
+            </w:rPr>
+          </w:pPr>
+          <w:hyperlink w:anchor="_Toc10908378" w:history="1">
+            <w:r>
+              <w:rPr>
+                <w:rStyle w:val="Hyperlink"/>
+                <w:noProof/>
+              </w:rPr>
+              <w:t>Liskov Substitution Principle and Pre/Post Conditions</w:t>
+            </w:r>
+            <w:r>
+              <w:rPr>
+                <w:noProof/>
+                <w:webHidden/>
+              </w:rPr>
+              <w:tab/>
+            </w:r>
+            <w:r>
+              <w:rPr>
+                <w:noProof/>
+                <w:webHidden/>
+              </w:rPr>
+              <w:fldChar w:fldCharType="begin"/>
+            </w:r>
+            <w:r>
+              <w:rPr>
+                <w:noProof/>
+                <w:webHidden/>
+              </w:rPr>
+              <w:instrText xml:space="preserve"> PAGEREF _Toc10908378 \h </w:instrText>
+            </w:r>
+            <w:r>
+              <w:rPr>
+                <w:noProof/>
+                <w:webHidden/>
+              </w:rPr>
+            </w:r>
+            <w:r>
+              <w:rPr>
+                <w:noProof/>
+                <w:webHidden/>
+              </w:rPr>
+              <w:fldChar w:fldCharType="separate"/>
+            </w:r>
+            <w:r>
+              <w:rPr>
+                <w:noProof/>
+                <w:webHidden/>
+              </w:rPr>
+              <w:t>3</w:t>
+            </w:r>
+            <w:r>
+              <w:rPr>
+                <w:noProof/>
+                <w:webHidden/>
+              </w:rPr>
+              <w:fldChar w:fldCharType="end"/>
+            </w:r>
+          </w:hyperlink>
+        </w:p>
+        <w:p>
+          <w:pPr>
+            <w:pStyle w:val="TOC1"/>
+            <w:tabs>
+              <w:tab w:val="right" w:leader="dot" w:pos="9016"/>
+            </w:tabs>
+            <w:rPr>
+              <w:noProof/>
+            </w:rPr>
+          </w:pPr>
+          <w:hyperlink w:anchor="_Toc10908379" w:history="1">
+            <w:r>
+              <w:rPr>
+                <w:rStyle w:val="Hyperlink"/>
+                <w:noProof/>
+              </w:rPr>
+              <w:t>Interface in Java</w:t>
+            </w:r>
+            <w:r>
+              <w:rPr>
+                <w:noProof/>
+                <w:webHidden/>
+              </w:rPr>
+              <w:tab/>
+            </w:r>
+            <w:r>
+              <w:rPr>
+                <w:noProof/>
+                <w:webHidden/>
+              </w:rPr>
+              <w:fldChar w:fldCharType="begin"/>
+            </w:r>
+            <w:r>
+              <w:rPr>
+                <w:noProof/>
+                <w:webHidden/>
+              </w:rPr>
+              <w:instrText xml:space="preserve"> PAGEREF _Toc10908379 \h </w:instrText>
+            </w:r>
+            <w:r>
+              <w:rPr>
+                <w:noProof/>
+                <w:webHidden/>
+              </w:rPr>
+            </w:r>
+            <w:r>
+              <w:rPr>
+                <w:noProof/>
+                <w:webHidden/>
+              </w:rPr>
+              <w:fldChar w:fldCharType="separate"/>
+            </w:r>
+            <w:r>
+              <w:rPr>
+                <w:noProof/>
+                <w:webHidden/>
+              </w:rPr>
+              <w:t>4</w:t>
+            </w:r>
+            <w:r>
+              <w:rPr>
+                <w:noProof/>
+                <w:webHidden/>
+              </w:rPr>
+              <w:fldChar w:fldCharType="end"/>
+            </w:r>
+          </w:hyperlink>
+        </w:p>
+        <w:p>
+          <w:pPr>
+            <w:pStyle w:val="TOC1"/>
+            <w:tabs>
+              <w:tab w:val="right" w:leader="dot" w:pos="9016"/>
+            </w:tabs>
+            <w:rPr>
+              <w:noProof/>
+            </w:rPr>
+          </w:pPr>
+          <w:hyperlink w:anchor="_Toc10908380" w:history="1">
+            <w:r>
+              <w:rPr>
+                <w:rStyle w:val="Hyperlink"/>
+                <w:noProof/>
+              </w:rPr>
+              <w:t>Abstract Class in Java</w:t>
+            </w:r>
+            <w:r>
+              <w:rPr>
+                <w:noProof/>
+                <w:webHidden/>
+              </w:rPr>
+              <w:tab/>
+            </w:r>
+            <w:r>
+              <w:rPr>
+                <w:noProof/>
+                <w:webHidden/>
+              </w:rPr>
+              <w:fldChar w:fldCharType="begin"/>
+            </w:r>
+            <w:r>
+              <w:rPr>
+                <w:noProof/>
+                <w:webHidden/>
+              </w:rPr>
+              <w:instrText xml:space="preserve"> PAGEREF _Toc10908380 \h </w:instrText>
+            </w:r>
+            <w:r>
+              <w:rPr>
+                <w:noProof/>
+                <w:webHidden/>
+              </w:rPr>
+            </w:r>
+            <w:r>
+              <w:rPr>
+                <w:noProof/>
+                <w:webHidden/>
+              </w:rPr>
+              <w:fldChar w:fldCharType="separate"/>
+            </w:r>
+            <w:r>
+              <w:rPr>
+                <w:noProof/>
+                <w:webHidden/>
+              </w:rPr>
+              <w:t>4</w:t>
+            </w:r>
+            <w:r>
+              <w:rPr>
+                <w:noProof/>
+                <w:webHidden/>
+              </w:rPr>
+              <w:fldChar w:fldCharType="end"/>
+            </w:r>
+          </w:hyperlink>
+        </w:p>
+        <w:p>
+          <w:pPr>
+            <w:pStyle w:val="TOC1"/>
+            <w:tabs>
+              <w:tab w:val="right" w:leader="dot" w:pos="9016"/>
+            </w:tabs>
+            <w:rPr>
+              <w:noProof/>
+            </w:rPr>
+          </w:pPr>
+          <w:hyperlink w:anchor="_Toc10908381" w:history="1">
+            <w:r>
+              <w:rPr>
+                <w:rStyle w:val="Hyperlink"/>
+                <w:noProof/>
+              </w:rPr>
+              <w:t>Interfaces vs Abstract Classes</w:t>
+            </w:r>
+            <w:r>
+              <w:rPr>
+                <w:noProof/>
+                <w:webHidden/>
+              </w:rPr>
+              <w:tab/>
+            </w:r>
+            <w:r>
+              <w:rPr>
+                <w:noProof/>
+                <w:webHidden/>
+              </w:rPr>
+              <w:fldChar w:fldCharType="begin"/>
+            </w:r>
+            <w:r>
+              <w:rPr>
+                <w:noProof/>
+                <w:webHidden/>
+              </w:rPr>
+              <w:instrText xml:space="preserve"> PAGEREF _Toc10908381 \h </w:instrText>
+            </w:r>
+            <w:r>
+              <w:rPr>
+                <w:noProof/>
+                <w:webHidden/>
+              </w:rPr>
+            </w:r>
+            <w:r>
+              <w:rPr>
+                <w:noProof/>
+                <w:webHidden/>
+              </w:rPr>
+              <w:fldChar w:fldCharType="separate"/>
+            </w:r>
+            <w:r>
+              <w:rPr>
+                <w:noProof/>
+                <w:webHidden/>
+              </w:rPr>
+              <w:t>4</w:t>
+            </w:r>
+            <w:r>
+              <w:rPr>
+                <w:noProof/>
+                <w:webHidden/>
+              </w:rPr>
+              <w:fldChar w:fldCharType="end"/>
+            </w:r>
+          </w:hyperlink>
+        </w:p>
+        <w:p>
+          <w:pPr>
+            <w:pStyle w:val="TOC1"/>
+            <w:tabs>
+              <w:tab w:val="right" w:leader="dot" w:pos="9016"/>
+            </w:tabs>
+            <w:rPr>
+              <w:noProof/>
+            </w:rPr>
+          </w:pPr>
+          <w:hyperlink w:anchor="_Toc10908382" w:history="1">
+            <w:r>
+              <w:rPr>
+                <w:rStyle w:val="Hyperlink"/>
+                <w:noProof/>
+              </w:rPr>
+              <w:t>Why Reduce Dependencies</w:t>
+            </w:r>
+            <w:r>
+              <w:rPr>
+                <w:noProof/>
+                <w:webHidden/>
+              </w:rPr>
+              <w:tab/>
+            </w:r>
+            <w:r>
+              <w:rPr>
+                <w:noProof/>
+                <w:webHidden/>
+              </w:rPr>
+              <w:fldChar w:fldCharType="begin"/>
+            </w:r>
+            <w:r>
+              <w:rPr>
+                <w:noProof/>
+                <w:webHidden/>
+              </w:rPr>
+              <w:instrText xml:space="preserve"> PAGEREF _Toc10908382 \h </w:instrText>
+            </w:r>
+            <w:r>
+              <w:rPr>
+                <w:noProof/>
+                <w:webHidden/>
+              </w:rPr>
+            </w:r>
+            <w:r>
+              <w:rPr>
+                <w:noProof/>
+                <w:webHidden/>
+              </w:rPr>
+              <w:fldChar w:fldCharType="separate"/>
+            </w:r>
+            <w:r>
+              <w:rPr>
+                <w:noProof/>
+                <w:webHidden/>
+              </w:rPr>
+              <w:t>4</w:t>
+            </w:r>
+            <w:r>
+              <w:rPr>
+                <w:noProof/>
+                <w:webHidden/>
+              </w:rPr>
+              <w:fldChar w:fldCharType="end"/>
+            </w:r>
+          </w:hyperlink>
+        </w:p>
+        <w:p>
+          <w:pPr>
+            <w:pStyle w:val="TOC1"/>
+            <w:tabs>
+              <w:tab w:val="right" w:leader="dot" w:pos="9016"/>
+            </w:tabs>
+            <w:rPr>
+              <w:noProof/>
+            </w:rPr>
+          </w:pPr>
+          <w:hyperlink w:anchor="_Toc10908383" w:history="1">
+            <w:r>
+              <w:rPr>
+                <w:rStyle w:val="Hyperlink"/>
+                <w:noProof/>
+              </w:rPr>
+              <w:t>Encapsulation and Access Modifiers to control dependencies</w:t>
+            </w:r>
+            <w:r>
+              <w:rPr>
+                <w:noProof/>
+                <w:webHidden/>
+              </w:rPr>
+              <w:tab/>
+            </w:r>
+            <w:r>
+              <w:rPr>
+                <w:noProof/>
+                <w:webHidden/>
+              </w:rPr>
+              <w:fldChar w:fldCharType="begin"/>
+            </w:r>
+            <w:r>
+              <w:rPr>
+                <w:noProof/>
+                <w:webHidden/>
+              </w:rPr>
+              <w:instrText xml:space="preserve"> PAGEREF _Toc10908383 \h </w:instrText>
+            </w:r>
+            <w:r>
+              <w:rPr>
+                <w:noProof/>
+                <w:webHidden/>
+              </w:rPr>
+            </w:r>
+            <w:r>
+              <w:rPr>
+                <w:noProof/>
+                <w:webHidden/>
+              </w:rPr>
+              <w:fldChar w:fldCharType="separate"/>
+            </w:r>
+            <w:r>
+              <w:rPr>
+                <w:noProof/>
+                <w:webHidden/>
+              </w:rPr>
+              <w:t>4</w:t>
+            </w:r>
+            <w:r>
+              <w:rPr>
+                <w:noProof/>
+                <w:webHidden/>
+              </w:rPr>
+              <w:fldChar w:fldCharType="end"/>
+            </w:r>
+          </w:hyperlink>
+        </w:p>
+        <w:p>
+          <w:pPr>
+            <w:pStyle w:val="TOC1"/>
+            <w:tabs>
+              <w:tab w:val="right" w:leader="dot" w:pos="9016"/>
+            </w:tabs>
+            <w:rPr>
+              <w:noProof/>
+            </w:rPr>
+          </w:pPr>
+          <w:hyperlink w:anchor="_Toc10908384" w:history="1">
+            <w:r>
+              <w:rPr>
+                <w:rStyle w:val="Hyperlink"/>
+                <w:noProof/>
+              </w:rPr>
+              <w:t>What is good abstraction? Abstraction vs Abstract Classes</w:t>
+            </w:r>
+            <w:r>
+              <w:rPr>
+                <w:noProof/>
+                <w:webHidden/>
+              </w:rPr>
+              <w:tab/>
+            </w:r>
+            <w:r>
+              <w:rPr>
+                <w:noProof/>
+                <w:webHidden/>
+              </w:rPr>
+              <w:fldChar w:fldCharType="begin"/>
+            </w:r>
+            <w:r>
+              <w:rPr>
+                <w:noProof/>
+                <w:webHidden/>
+              </w:rPr>
+              <w:instrText xml:space="preserve"> PAGEREF _Toc10908384 \h </w:instrText>
+            </w:r>
+            <w:r>
+              <w:rPr>
+                <w:noProof/>
+                <w:webHidden/>
+              </w:rPr>
+            </w:r>
+            <w:r>
+              <w:rPr>
+                <w:noProof/>
+                <w:webHidden/>
+              </w:rPr>
+              <w:fldChar w:fldCharType="separate"/>
+            </w:r>
+            <w:r>
+              <w:rPr>
+                <w:noProof/>
+                <w:webHidden/>
+              </w:rPr>
+              <w:t>4</w:t>
+            </w:r>
+            <w:r>
+              <w:rPr>
+                <w:noProof/>
+                <w:webHidden/>
+              </w:rPr>
+              <w:fldChar w:fldCharType="end"/>
+            </w:r>
+          </w:hyperlink>
+        </w:p>
+        <w:p>
+          <w:r>
+            <w:rPr>
+              <w:b/>
+              <w:bCs/>
+              <w:noProof/>
+            </w:rPr>
+            <w:fldChar w:fldCharType="end"/>
+          </w:r>
+        </w:p>
+      </w:sdtContent>
+    </w:sdt>
+    <w:p>
+      <w:pPr>
+        <w:pStyle w:val="Heading1"/>
+      </w:pPr>
+      <w:bookmarkStart w:id="0" w:name="_Toc10908367"/>
+      <w:r>
+        <w:t xml:space="preserve">Keeping implementation details of classes </w:t>
+      </w:r>
+      <w:r>
+        <w:t>private</w:t>
+      </w:r>
+      <w:bookmarkEnd w:id="0"/>
     </w:p>
     <w:p>
       <w:pPr>
@@ -277,18 +1373,18 @@
     </w:p>
     <w:p>
       <w:pPr>
-        <w:rPr>
-          <w:b/>
-          <w:bCs/>
-        </w:rPr>
-      </w:pPr>
-      <w:r>
-        <w:rPr>
-          <w:b/>
-          <w:bCs/>
-        </w:rPr>
-        <w:t>Risks of repeated code</w:t>
-      </w:r>
+        <w:pStyle w:val="Heading1"/>
+      </w:pPr>
+      <w:bookmarkStart w:id="1" w:name="_Toc10908368"/>
+      <w:r>
+        <w:t>Risks of repeated co</w:t>
+      </w:r>
+      <w:bookmarkStart w:id="2" w:name="_GoBack"/>
+      <w:bookmarkEnd w:id="2"/>
+      <w:r>
+        <w:t>de</w:t>
+      </w:r>
+      <w:bookmarkEnd w:id="1"/>
     </w:p>
     <w:p>
       <w:r>
@@ -335,18 +1431,13 @@
     </w:p>
     <w:p>
       <w:pPr>
-        <w:rPr>
-          <w:b/>
-          <w:bCs/>
-        </w:rPr>
-      </w:pPr>
-      <w:r>
-        <w:rPr>
-          <w:b/>
-          <w:bCs/>
-        </w:rPr>
+        <w:pStyle w:val="Heading1"/>
+      </w:pPr>
+      <w:bookmarkStart w:id="3" w:name="_Toc10908369"/>
+      <w:r>
         <w:t>Fixing repeated code</w:t>
       </w:r>
+      <w:bookmarkEnd w:id="3"/>
     </w:p>
     <w:p>
       <w:r>
@@ -392,41 +1483,24 @@
     </w:p>
     <w:p>
       <w:pPr>
-        <w:rPr>
-          <w:b/>
-          <w:bCs/>
-        </w:rPr>
-      </w:pPr>
+        <w:pStyle w:val="Heading1"/>
+      </w:pPr>
+      <w:bookmarkStart w:id="4" w:name="_Toc10908370"/>
       <w:proofErr w:type="spellStart"/>
       <w:r>
-        <w:rPr>
-          <w:b/>
-          <w:bCs/>
-        </w:rPr>
         <w:t>Java</w:t>
       </w:r>
       <w:r>
-        <w:rPr>
-          <w:b/>
-          <w:bCs/>
-        </w:rPr>
         <w:t>D</w:t>
       </w:r>
       <w:r>
-        <w:rPr>
-          <w:b/>
-          <w:bCs/>
-        </w:rPr>
         <w:t>ocs</w:t>
       </w:r>
       <w:proofErr w:type="spellEnd"/>
       <w:r>
-        <w:rPr>
-          <w:b/>
-          <w:bCs/>
-        </w:rPr>
         <w:t xml:space="preserve"> for private attributes</w:t>
       </w:r>
+      <w:bookmarkEnd w:id="4"/>
     </w:p>
     <w:p>
       <w:pPr>
@@ -480,18 +1554,13 @@
     </w:p>
     <w:p>
       <w:pPr>
-        <w:rPr>
-          <w:b/>
-          <w:bCs/>
-        </w:rPr>
-      </w:pPr>
-      <w:r>
-        <w:rPr>
-          <w:b/>
-          <w:bCs/>
-        </w:rPr>
+        <w:pStyle w:val="Heading1"/>
+      </w:pPr>
+      <w:bookmarkStart w:id="5" w:name="_Toc10908371"/>
+      <w:r>
         <w:t>Declared Exceptions vs Undeclared Exceptions</w:t>
       </w:r>
+      <w:bookmarkEnd w:id="5"/>
     </w:p>
     <w:p>
       <w:pPr>
@@ -545,19 +1614,14 @@
     </w:p>
     <w:p>
       <w:pPr>
-        <w:rPr>
-          <w:b/>
-          <w:bCs/>
-        </w:rPr>
-      </w:pPr>
-      <w:r>
-        <w:rPr>
-          <w:b/>
-          <w:bCs/>
-        </w:rPr>
+        <w:pStyle w:val="Heading1"/>
+      </w:pPr>
+      <w:bookmarkStart w:id="6" w:name="_Toc10908372"/>
+      <w:r>
         <w:lastRenderedPageBreak/>
         <w:t>Writing Executable Preconditions</w:t>
       </w:r>
+      <w:bookmarkEnd w:id="6"/>
     </w:p>
     <w:p>
       <w:pPr>
@@ -611,18 +1675,13 @@
     </w:p>
     <w:p>
       <w:pPr>
-        <w:rPr>
-          <w:b/>
-          <w:bCs/>
-        </w:rPr>
-      </w:pPr>
-      <w:r>
-        <w:rPr>
-          <w:b/>
-          <w:bCs/>
-        </w:rPr>
+        <w:pStyle w:val="Heading1"/>
+      </w:pPr>
+      <w:bookmarkStart w:id="7" w:name="_Toc10908373"/>
+      <w:r>
         <w:t>Why not to cope with violated preconditions</w:t>
       </w:r>
+      <w:bookmarkEnd w:id="7"/>
     </w:p>
     <w:p>
       <w:r>
@@ -665,18 +1724,13 @@
     </w:p>
     <w:p>
       <w:pPr>
-        <w:rPr>
-          <w:b/>
-          <w:bCs/>
-        </w:rPr>
-      </w:pPr>
-      <w:r>
-        <w:rPr>
-          <w:b/>
-          <w:bCs/>
-        </w:rPr>
+        <w:pStyle w:val="Heading1"/>
+      </w:pPr>
+      <w:bookmarkStart w:id="8" w:name="_Toc10908374"/>
+      <w:r>
         <w:t>Access control for methods in preconditions</w:t>
       </w:r>
+      <w:bookmarkEnd w:id="8"/>
     </w:p>
     <w:p>
       <w:pPr>
@@ -729,18 +1783,13 @@
     </w:p>
     <w:p>
       <w:pPr>
-        <w:rPr>
-          <w:b/>
-          <w:bCs/>
-        </w:rPr>
-      </w:pPr>
-      <w:r>
-        <w:rPr>
-          <w:b/>
-          <w:bCs/>
-        </w:rPr>
+        <w:pStyle w:val="Heading1"/>
+      </w:pPr>
+      <w:bookmarkStart w:id="9" w:name="_Toc10908375"/>
+      <w:r>
         <w:t>Benefits of Writing Preconditions before Implementation</w:t>
       </w:r>
+      <w:bookmarkEnd w:id="9"/>
     </w:p>
     <w:p>
       <w:pPr>
@@ -793,39 +1842,22 @@
     </w:p>
     <w:p>
       <w:pPr>
-        <w:rPr>
-          <w:b/>
-          <w:bCs/>
-        </w:rPr>
-      </w:pPr>
-      <w:r>
-        <w:rPr>
-          <w:b/>
-          <w:bCs/>
-        </w:rPr>
+        <w:pStyle w:val="Heading1"/>
+      </w:pPr>
+      <w:bookmarkStart w:id="10" w:name="_Toc10908376"/>
+      <w:r>
         <w:t xml:space="preserve">Benefits of </w:t>
       </w:r>
       <w:r>
-        <w:rPr>
-          <w:b/>
-          <w:bCs/>
-        </w:rPr>
         <w:t xml:space="preserve">Writing </w:t>
       </w:r>
       <w:r>
-        <w:rPr>
-          <w:b/>
-          <w:bCs/>
-        </w:rPr>
         <w:t>Postconditions</w:t>
       </w:r>
       <w:r>
-        <w:rPr>
-          <w:b/>
-          <w:bCs/>
-        </w:rPr>
         <w:t xml:space="preserve"> Before Implementation</w:t>
       </w:r>
+      <w:bookmarkEnd w:id="10"/>
     </w:p>
     <w:p>
       <w:pPr>
@@ -879,18 +1911,13 @@
     </w:p>
     <w:p>
       <w:pPr>
-        <w:rPr>
-          <w:b/>
-          <w:bCs/>
-        </w:rPr>
-      </w:pPr>
-      <w:r>
-        <w:rPr>
-          <w:b/>
-          <w:bCs/>
-        </w:rPr>
+        <w:pStyle w:val="Heading1"/>
+      </w:pPr>
+      <w:bookmarkStart w:id="11" w:name="_Toc10908377"/>
+      <w:r>
         <w:t>Command-Query Separation, Relation to Design by Contract</w:t>
       </w:r>
+      <w:bookmarkEnd w:id="11"/>
     </w:p>
     <w:p>
       <w:r>
@@ -933,27 +1960,18 @@
     </w:p>
     <w:p>
       <w:pPr>
-        <w:rPr>
-          <w:b/>
-          <w:bCs/>
-        </w:rPr>
-      </w:pPr>
+        <w:pStyle w:val="Heading1"/>
+      </w:pPr>
+      <w:bookmarkStart w:id="12" w:name="_Toc10908378"/>
       <w:proofErr w:type="spellStart"/>
       <w:r>
-        <w:rPr>
-          <w:b/>
-          <w:bCs/>
-        </w:rPr>
         <w:t>Liskov</w:t>
       </w:r>
       <w:proofErr w:type="spellEnd"/>
       <w:r>
-        <w:rPr>
-          <w:b/>
-          <w:bCs/>
-        </w:rPr>
         <w:t xml:space="preserve"> Substitution Principle and Pre/Post Conditions</w:t>
       </w:r>
+      <w:bookmarkEnd w:id="12"/>
     </w:p>
     <w:p>
       <w:pPr>
@@ -1056,18 +2074,13 @@
     </w:p>
     <w:p>
       <w:pPr>
-        <w:rPr>
-          <w:b/>
-          <w:bCs/>
-        </w:rPr>
-      </w:pPr>
-      <w:r>
-        <w:rPr>
-          <w:b/>
-          <w:bCs/>
-        </w:rPr>
+        <w:pStyle w:val="Heading1"/>
+      </w:pPr>
+      <w:bookmarkStart w:id="13" w:name="_Toc10908379"/>
+      <w:r>
         <w:t>Interface in Java</w:t>
       </w:r>
+      <w:bookmarkEnd w:id="13"/>
     </w:p>
     <w:p>
       <w:pPr>
@@ -1120,18 +2133,13 @@
     </w:p>
     <w:p>
       <w:pPr>
-        <w:rPr>
-          <w:b/>
-          <w:bCs/>
-        </w:rPr>
-      </w:pPr>
-      <w:r>
-        <w:rPr>
-          <w:b/>
-          <w:bCs/>
-        </w:rPr>
+        <w:pStyle w:val="Heading1"/>
+      </w:pPr>
+      <w:bookmarkStart w:id="14" w:name="_Toc10908380"/>
+      <w:r>
         <w:t>Abstract Class in Java</w:t>
       </w:r>
+      <w:bookmarkEnd w:id="14"/>
     </w:p>
     <w:p>
       <w:pPr>
@@ -1184,32 +2192,19 @@
     </w:p>
     <w:p>
       <w:pPr>
-        <w:rPr>
-          <w:b/>
-          <w:bCs/>
-        </w:rPr>
-      </w:pPr>
-      <w:r>
-        <w:rPr>
-          <w:b/>
-          <w:bCs/>
-        </w:rPr>
+        <w:pStyle w:val="Heading1"/>
+      </w:pPr>
+      <w:bookmarkStart w:id="15" w:name="_Toc10908381"/>
+      <w:r>
         <w:t>Interfaces vs Abstract Clas</w:t>
       </w:r>
       <w:r>
-        <w:rPr>
-          <w:b/>
-          <w:bCs/>
-        </w:rPr>
         <w:t>s</w:t>
       </w:r>
       <w:r>
-        <w:rPr>
-          <w:b/>
-          <w:bCs/>
-        </w:rPr>
         <w:t>es</w:t>
       </w:r>
+      <w:bookmarkEnd w:id="15"/>
     </w:p>
     <w:p>
       <w:pPr>
@@ -1262,18 +2257,13 @@
     </w:p>
     <w:p>
       <w:pPr>
-        <w:rPr>
-          <w:b/>
-          <w:bCs/>
-        </w:rPr>
-      </w:pPr>
-      <w:r>
-        <w:rPr>
-          <w:b/>
-          <w:bCs/>
-        </w:rPr>
+        <w:pStyle w:val="Heading1"/>
+      </w:pPr>
+      <w:bookmarkStart w:id="16" w:name="_Toc10908382"/>
+      <w:r>
         <w:t>Why Reduce Dependencies</w:t>
       </w:r>
+      <w:bookmarkEnd w:id="16"/>
     </w:p>
     <w:p>
       <w:pPr>
@@ -1326,18 +2316,13 @@
     </w:p>
     <w:p>
       <w:pPr>
-        <w:rPr>
-          <w:b/>
-          <w:bCs/>
-        </w:rPr>
-      </w:pPr>
-      <w:r>
-        <w:rPr>
-          <w:b/>
-          <w:bCs/>
-        </w:rPr>
+        <w:pStyle w:val="Heading1"/>
+      </w:pPr>
+      <w:bookmarkStart w:id="17" w:name="_Toc10908383"/>
+      <w:r>
         <w:t>Encapsulation and Access Modifiers to control dependencies</w:t>
       </w:r>
+      <w:bookmarkEnd w:id="17"/>
     </w:p>
     <w:p>
       <w:pPr>
@@ -1390,27 +2375,21 @@
     </w:p>
     <w:p>
       <w:pPr>
-        <w:rPr>
-          <w:b/>
-          <w:bCs/>
-        </w:rPr>
-      </w:pPr>
-      <w:r>
-        <w:rPr>
-          <w:b/>
-          <w:bCs/>
-        </w:rPr>
+        <w:pStyle w:val="Heading1"/>
+      </w:pPr>
+      <w:bookmarkStart w:id="18" w:name="_Toc10908384"/>
+      <w:r>
         <w:t>What is good abstraction? Abstraction vs Abstract Classes</w:t>
       </w:r>
-    </w:p>
-    <w:p>
-      <w:pPr>
-        <w:rPr>
-          <w:b/>
-          <w:bCs/>
-        </w:rPr>
-      </w:pPr>
-      <w:bookmarkStart w:id="0" w:name="_GoBack"/>
+      <w:bookmarkEnd w:id="18"/>
+    </w:p>
+    <w:p>
+      <w:pPr>
+        <w:rPr>
+          <w:b/>
+          <w:bCs/>
+        </w:rPr>
+      </w:pPr>
       <w:r>
         <w:rPr>
           <w:b/>
@@ -1452,7 +2431,6 @@
           </wp:inline>
         </w:drawing>
       </w:r>
-      <w:bookmarkEnd w:id="0"/>
     </w:p>
     <w:sectPr>
       <w:pgSz w:w="11906" w:h="16838"/>
@@ -1864,6 +2842,22 @@
     <w:qFormat/>
     <w:rsid w:val="00A96785"/>
   </w:style>
+  <w:style w:type="paragraph" w:styleId="Heading1">
+    <w:name w:val="heading 1"/>
+    <w:basedOn w:val="Normal"/>
+    <w:next w:val="Normal"/>
+    <w:link w:val="Heading1Char"/>
+    <w:uiPriority w:val="9"/>
+    <w:qFormat/>
+    <w:rsid w:val="00B921F8"/>
+    <w:pPr>
+      <w:outlineLvl w:val="0"/>
+    </w:pPr>
+    <w:rPr>
+      <w:b/>
+      <w:bCs/>
+    </w:rPr>
+  </w:style>
   <w:style w:type="character" w:default="1" w:styleId="DefaultParagraphFont">
     <w:name w:val="Default Paragraph Font"/>
     <w:uiPriority w:val="1"/>
@@ -1890,6 +2884,55 @@
     <w:uiPriority w:val="99"/>
     <w:semiHidden/>
     <w:unhideWhenUsed/>
+  </w:style>
+  <w:style w:type="character" w:customStyle="1" w:styleId="Heading1Char">
+    <w:name w:val="Heading 1 Char"/>
+    <w:basedOn w:val="DefaultParagraphFont"/>
+    <w:link w:val="Heading1"/>
+    <w:uiPriority w:val="9"/>
+    <w:rsid w:val="00B921F8"/>
+    <w:rPr>
+      <w:b/>
+      <w:bCs/>
+    </w:rPr>
+  </w:style>
+  <w:style w:type="paragraph" w:styleId="TOCHeading">
+    <w:name w:val="TOC Heading"/>
+    <w:basedOn w:val="Heading1"/>
+    <w:next w:val="Normal"/>
+    <w:uiPriority w:val="39"/>
+    <w:unhideWhenUsed/>
+    <w:qFormat/>
+    <w:rsid w:val="00B921F8"/>
+    <w:pPr>
+      <w:outlineLvl w:val="9"/>
+    </w:pPr>
+    <w:rPr>
+      <w:lang w:val="en-US"/>
+    </w:rPr>
+  </w:style>
+  <w:style w:type="paragraph" w:styleId="TOC1">
+    <w:name w:val="toc 1"/>
+    <w:basedOn w:val="Normal"/>
+    <w:next w:val="Normal"/>
+    <w:autoRedefine/>
+    <w:uiPriority w:val="39"/>
+    <w:unhideWhenUsed/>
+    <w:rsid w:val="00B921F8"/>
+    <w:pPr>
+      <w:spacing w:after="100"/>
+    </w:pPr>
+  </w:style>
+  <w:style w:type="character" w:styleId="Hyperlink">
+    <w:name w:val="Hyperlink"/>
+    <w:basedOn w:val="DefaultParagraphFont"/>
+    <w:uiPriority w:val="99"/>
+    <w:unhideWhenUsed/>
+    <w:rsid w:val="00B921F8"/>
+    <w:rPr>
+      <w:color w:val="0563C1" w:themeColor="hyperlink"/>
+      <w:u w:val="single"/>
+    </w:rPr>
   </w:style>
 </w:styles>
 </file>

</xml_diff>